<commit_message>
changed 'hellowebapp' to 'webservice' in ./Procfile
</commit_message>
<xml_diff>
--- a/documentation/uploading to production vs test.docx
+++ b/documentation/uploading to production vs test.docx
@@ -4,14 +4,303 @@
   <w:body>
     <w:p>
       <w:pPr>
+        <w:pStyle w:val="Title"/>
+        <w:jc w:val="center"/>
+      </w:pPr>
+      <w:r>
+        <w:t>Heroku documentation</w:t>
+      </w:r>
+    </w:p>
+    <w:p/>
+    <w:p>
+      <w:bookmarkStart w:id="0" w:name="_GoBack"/>
+      <w:bookmarkEnd w:id="0"/>
+    </w:p>
+    <w:sdt>
+      <w:sdtPr>
+        <w:id w:val="-610822304"/>
+        <w:docPartObj>
+          <w:docPartGallery w:val="Table of Contents"/>
+          <w:docPartUnique/>
+        </w:docPartObj>
+      </w:sdtPr>
+      <w:sdtEndPr>
+        <w:rPr>
+          <w:rFonts w:asciiTheme="minorHAnsi" w:eastAsiaTheme="minorHAnsi" w:hAnsiTheme="minorHAnsi" w:cstheme="minorBidi"/>
+          <w:b/>
+          <w:bCs/>
+          <w:noProof/>
+          <w:color w:val="auto"/>
+          <w:sz w:val="22"/>
+          <w:szCs w:val="22"/>
+        </w:rPr>
+      </w:sdtEndPr>
+      <w:sdtContent>
+        <w:p>
+          <w:pPr>
+            <w:pStyle w:val="TOCHeading"/>
+          </w:pPr>
+          <w:r>
+            <w:t>Contents</w:t>
+          </w:r>
+        </w:p>
+        <w:p>
+          <w:pPr>
+            <w:pStyle w:val="TOC1"/>
+            <w:tabs>
+              <w:tab w:val="right" w:leader="dot" w:pos="9350"/>
+            </w:tabs>
+            <w:rPr>
+              <w:noProof/>
+            </w:rPr>
+          </w:pPr>
+          <w:r>
+            <w:rPr>
+              <w:b/>
+              <w:bCs/>
+              <w:noProof/>
+            </w:rPr>
+            <w:fldChar w:fldCharType="begin"/>
+          </w:r>
+          <w:r>
+            <w:rPr>
+              <w:b/>
+              <w:bCs/>
+              <w:noProof/>
+            </w:rPr>
+            <w:instrText xml:space="preserve"> TOC \o "1-3" \h \z \u </w:instrText>
+          </w:r>
+          <w:r>
+            <w:rPr>
+              <w:b/>
+              <w:bCs/>
+              <w:noProof/>
+            </w:rPr>
+            <w:fldChar w:fldCharType="separate"/>
+          </w:r>
+          <w:hyperlink w:anchor="_Toc528488155" w:history="1">
+            <w:r>
+              <w:rPr>
+                <w:rStyle w:val="Hyperlink"/>
+                <w:noProof/>
+              </w:rPr>
+              <w:t>Before uploading to production</w:t>
+            </w:r>
+            <w:r>
+              <w:rPr>
+                <w:noProof/>
+                <w:webHidden/>
+              </w:rPr>
+              <w:tab/>
+            </w:r>
+            <w:r>
+              <w:rPr>
+                <w:noProof/>
+                <w:webHidden/>
+              </w:rPr>
+              <w:fldChar w:fldCharType="begin"/>
+            </w:r>
+            <w:r>
+              <w:rPr>
+                <w:noProof/>
+                <w:webHidden/>
+              </w:rPr>
+              <w:instrText xml:space="preserve"> PAGEREF _Toc528488155 \h </w:instrText>
+            </w:r>
+            <w:r>
+              <w:rPr>
+                <w:noProof/>
+                <w:webHidden/>
+              </w:rPr>
+            </w:r>
+            <w:r>
+              <w:rPr>
+                <w:noProof/>
+                <w:webHidden/>
+              </w:rPr>
+              <w:fldChar w:fldCharType="separate"/>
+            </w:r>
+            <w:r>
+              <w:rPr>
+                <w:noProof/>
+                <w:webHidden/>
+              </w:rPr>
+              <w:t>1</w:t>
+            </w:r>
+            <w:r>
+              <w:rPr>
+                <w:noProof/>
+                <w:webHidden/>
+              </w:rPr>
+              <w:fldChar w:fldCharType="end"/>
+            </w:r>
+          </w:hyperlink>
+        </w:p>
+        <w:p>
+          <w:pPr>
+            <w:pStyle w:val="TOC1"/>
+            <w:tabs>
+              <w:tab w:val="right" w:leader="dot" w:pos="9350"/>
+            </w:tabs>
+            <w:rPr>
+              <w:noProof/>
+            </w:rPr>
+          </w:pPr>
+          <w:hyperlink w:anchor="_Toc528488156" w:history="1">
+            <w:r>
+              <w:rPr>
+                <w:rStyle w:val="Hyperlink"/>
+                <w:noProof/>
+              </w:rPr>
+              <w:t>Before uploading to test</w:t>
+            </w:r>
+            <w:r>
+              <w:rPr>
+                <w:noProof/>
+                <w:webHidden/>
+              </w:rPr>
+              <w:tab/>
+            </w:r>
+            <w:r>
+              <w:rPr>
+                <w:noProof/>
+                <w:webHidden/>
+              </w:rPr>
+              <w:fldChar w:fldCharType="begin"/>
+            </w:r>
+            <w:r>
+              <w:rPr>
+                <w:noProof/>
+                <w:webHidden/>
+              </w:rPr>
+              <w:instrText xml:space="preserve"> PAGEREF _Toc528488156 \h </w:instrText>
+            </w:r>
+            <w:r>
+              <w:rPr>
+                <w:noProof/>
+                <w:webHidden/>
+              </w:rPr>
+            </w:r>
+            <w:r>
+              <w:rPr>
+                <w:noProof/>
+                <w:webHidden/>
+              </w:rPr>
+              <w:fldChar w:fldCharType="separate"/>
+            </w:r>
+            <w:r>
+              <w:rPr>
+                <w:noProof/>
+                <w:webHidden/>
+              </w:rPr>
+              <w:t>1</w:t>
+            </w:r>
+            <w:r>
+              <w:rPr>
+                <w:noProof/>
+                <w:webHidden/>
+              </w:rPr>
+              <w:fldChar w:fldCharType="end"/>
+            </w:r>
+          </w:hyperlink>
+        </w:p>
+        <w:p>
+          <w:pPr>
+            <w:pStyle w:val="TOC1"/>
+            <w:tabs>
+              <w:tab w:val="right" w:leader="dot" w:pos="9350"/>
+            </w:tabs>
+            <w:rPr>
+              <w:noProof/>
+            </w:rPr>
+          </w:pPr>
+          <w:hyperlink w:anchor="_Toc528488157" w:history="1">
+            <w:r>
+              <w:rPr>
+                <w:rStyle w:val="Hyperlink"/>
+                <w:noProof/>
+              </w:rPr>
+              <w:t>Database migration</w:t>
+            </w:r>
+            <w:r>
+              <w:rPr>
+                <w:noProof/>
+                <w:webHidden/>
+              </w:rPr>
+              <w:tab/>
+            </w:r>
+            <w:r>
+              <w:rPr>
+                <w:noProof/>
+                <w:webHidden/>
+              </w:rPr>
+              <w:fldChar w:fldCharType="begin"/>
+            </w:r>
+            <w:r>
+              <w:rPr>
+                <w:noProof/>
+                <w:webHidden/>
+              </w:rPr>
+              <w:instrText xml:space="preserve"> PAGEREF _Toc528488157 \h </w:instrText>
+            </w:r>
+            <w:r>
+              <w:rPr>
+                <w:noProof/>
+                <w:webHidden/>
+              </w:rPr>
+            </w:r>
+            <w:r>
+              <w:rPr>
+                <w:noProof/>
+                <w:webHidden/>
+              </w:rPr>
+              <w:fldChar w:fldCharType="separate"/>
+            </w:r>
+            <w:r>
+              <w:rPr>
+                <w:noProof/>
+                <w:webHidden/>
+              </w:rPr>
+              <w:t>2</w:t>
+            </w:r>
+            <w:r>
+              <w:rPr>
+                <w:noProof/>
+                <w:webHidden/>
+              </w:rPr>
+              <w:fldChar w:fldCharType="end"/>
+            </w:r>
+          </w:hyperlink>
+        </w:p>
+        <w:p>
+          <w:r>
+            <w:rPr>
+              <w:b/>
+              <w:bCs/>
+              <w:noProof/>
+            </w:rPr>
+            <w:fldChar w:fldCharType="end"/>
+          </w:r>
+        </w:p>
+      </w:sdtContent>
+    </w:sdt>
+    <w:p/>
+    <w:p/>
+    <w:p/>
+    <w:p/>
+    <w:p/>
+    <w:p>
+      <w:pPr>
         <w:pStyle w:val="Heading1"/>
       </w:pPr>
+      <w:bookmarkStart w:id="1" w:name="_Toc528488155"/>
       <w:r>
         <w:t>Before u</w:t>
       </w:r>
       <w:r>
         <w:t>ploading to production</w:t>
       </w:r>
+      <w:bookmarkEnd w:id="1"/>
     </w:p>
     <w:p/>
     <w:p>
@@ -464,7 +753,7 @@
         <mc:AlternateContent>
           <mc:Choice Requires="wps">
             <w:drawing>
-              <wp:anchor distT="45720" distB="45720" distL="114300" distR="114300" simplePos="0" relativeHeight="251661312" behindDoc="0" locked="0" layoutInCell="1" allowOverlap="1" wp14:anchorId="495566F6" wp14:editId="581D713C">
+              <wp:anchor distT="45720" distB="45720" distL="114300" distR="114300" simplePos="0" relativeHeight="251661312" behindDoc="0" locked="0" layoutInCell="1" allowOverlap="1" wp14:anchorId="495566F6" wp14:editId="48ED53E7">
                 <wp:simplePos x="0" y="0"/>
                 <wp:positionH relativeFrom="margin">
                   <wp:align>left</wp:align>
@@ -472,7 +761,7 @@
                 <wp:positionV relativeFrom="paragraph">
                   <wp:posOffset>335280</wp:posOffset>
                 </wp:positionV>
-                <wp:extent cx="6496050" cy="1404620"/>
+                <wp:extent cx="5943600" cy="1404620"/>
                 <wp:effectExtent l="0" t="0" r="19050" b="14605"/>
                 <wp:wrapSquare wrapText="bothSides"/>
                 <wp:docPr id="1" name="Text Box 2"/>
@@ -488,7 +777,7 @@
                       <wps:spPr bwMode="auto">
                         <a:xfrm>
                           <a:off x="0" y="0"/>
-                          <a:ext cx="6496050" cy="1404620"/>
+                          <a:ext cx="5943600" cy="1404620"/>
                         </a:xfrm>
                         <a:prstGeom prst="rect">
                           <a:avLst/>
@@ -562,7 +851,7 @@
           </mc:Choice>
           <mc:Fallback>
             <w:pict>
-              <v:shape w14:anchorId="495566F6" id="_x0000_s1027" type="#_x0000_t202" style="position:absolute;margin-left:0;margin-top:26.4pt;width:511.5pt;height:110.6pt;z-index:251661312;visibility:visible;mso-wrap-style:square;mso-width-percent:0;mso-height-percent:200;mso-wrap-distance-left:9pt;mso-wrap-distance-top:3.6pt;mso-wrap-distance-right:9pt;mso-wrap-distance-bottom:3.6pt;mso-position-horizontal:left;mso-position-horizontal-relative:margin;mso-position-vertical:absolute;mso-position-vertical-relative:text;mso-width-percent:0;mso-height-percent:200;mso-width-relative:margin;mso-height-relative:margin;v-text-anchor:top" o:gfxdata="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">
+              <v:shape w14:anchorId="495566F6" id="_x0000_s1027" type="#_x0000_t202" style="position:absolute;margin-left:0;margin-top:26.4pt;width:468pt;height:110.6pt;z-index:251661312;visibility:visible;mso-wrap-style:square;mso-width-percent:0;mso-height-percent:200;mso-wrap-distance-left:9pt;mso-wrap-distance-top:3.6pt;mso-wrap-distance-right:9pt;mso-wrap-distance-bottom:3.6pt;mso-position-horizontal:left;mso-position-horizontal-relative:margin;mso-position-vertical:absolute;mso-position-vertical-relative:text;mso-width-percent:0;mso-height-percent:200;mso-width-relative:margin;mso-height-relative:margin;v-text-anchor:top" o:gfxdata="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">
                 <v:textbox style="mso-fit-shape-to-text:t">
                   <w:txbxContent>
                     <w:p>
@@ -619,12 +908,15 @@
       <w:pPr>
         <w:pStyle w:val="Heading1"/>
       </w:pPr>
+      <w:bookmarkStart w:id="2" w:name="_Toc528488156"/>
       <w:r>
+        <w:lastRenderedPageBreak/>
         <w:t xml:space="preserve">Before uploading to </w:t>
       </w:r>
       <w:r>
         <w:t>test</w:t>
       </w:r>
+      <w:bookmarkEnd w:id="2"/>
     </w:p>
     <w:p/>
     <w:p>
@@ -1009,8 +1301,6 @@
       <w:r>
         <w:t>Run the following shell commands:</w:t>
       </w:r>
-      <w:bookmarkStart w:id="0" w:name="_GoBack"/>
-      <w:bookmarkEnd w:id="0"/>
     </w:p>
     <w:p/>
     <w:p>
@@ -1174,6 +1464,218 @@
       </w:r>
       <w:r>
         <w:t>change webservice/wsgi.py</w:t>
+      </w:r>
+    </w:p>
+    <w:p/>
+    <w:p/>
+    <w:p/>
+    <w:p>
+      <w:pPr>
+        <w:pStyle w:val="Heading1"/>
+      </w:pPr>
+      <w:bookmarkStart w:id="3" w:name="_Toc528488157"/>
+      <w:r>
+        <w:t>Database migration</w:t>
+      </w:r>
+      <w:bookmarkEnd w:id="3"/>
+    </w:p>
+    <w:p>
+      <w:r>
+        <w:t>i.e. upload the local state of the database to Heroku</w:t>
+      </w:r>
+    </w:p>
+    <w:p>
+      <w:r>
+        <w:rPr>
+          <w:noProof/>
+        </w:rPr>
+        <mc:AlternateContent>
+          <mc:Choice Requires="wps">
+            <w:drawing>
+              <wp:anchor distT="45720" distB="45720" distL="114300" distR="114300" simplePos="0" relativeHeight="251666432" behindDoc="0" locked="0" layoutInCell="1" allowOverlap="1" wp14:anchorId="3723D9E4" wp14:editId="5D8BAEEA">
+                <wp:simplePos x="0" y="0"/>
+                <wp:positionH relativeFrom="margin">
+                  <wp:align>right</wp:align>
+                </wp:positionH>
+                <wp:positionV relativeFrom="paragraph">
+                  <wp:posOffset>327660</wp:posOffset>
+                </wp:positionV>
+                <wp:extent cx="5924550" cy="323850"/>
+                <wp:effectExtent l="0" t="0" r="19050" b="19050"/>
+                <wp:wrapSquare wrapText="bothSides"/>
+                <wp:docPr id="4" name="Text Box 4"/>
+                <wp:cNvGraphicFramePr>
+                  <a:graphicFrameLocks xmlns:a="http://schemas.openxmlformats.org/drawingml/2006/main"/>
+                </wp:cNvGraphicFramePr>
+                <a:graphic xmlns:a="http://schemas.openxmlformats.org/drawingml/2006/main">
+                  <a:graphicData uri="http://schemas.microsoft.com/office/word/2010/wordprocessingShape">
+                    <wps:wsp>
+                      <wps:cNvSpPr txBox="1">
+                        <a:spLocks noChangeArrowheads="1"/>
+                      </wps:cNvSpPr>
+                      <wps:spPr bwMode="auto">
+                        <a:xfrm>
+                          <a:off x="0" y="0"/>
+                          <a:ext cx="5924550" cy="323850"/>
+                        </a:xfrm>
+                        <a:prstGeom prst="rect">
+                          <a:avLst/>
+                        </a:prstGeom>
+                        <a:solidFill>
+                          <a:schemeClr val="tx1"/>
+                        </a:solidFill>
+                        <a:ln w="9525">
+                          <a:solidFill>
+                            <a:srgbClr val="000000"/>
+                          </a:solidFill>
+                          <a:miter lim="800000"/>
+                          <a:headEnd/>
+                          <a:tailEnd/>
+                        </a:ln>
+                      </wps:spPr>
+                      <wps:txbx>
+                        <w:txbxContent>
+                          <w:p>
+                            <w:pPr>
+                              <w:rPr>
+                                <w:rFonts w:ascii="Lucida Console" w:hAnsi="Lucida Console" w:cs="Sanskrit Text"/>
+                                <w:color w:val="FFFFFF" w:themeColor="background1"/>
+                                <w:sz w:val="20"/>
+                                <w:szCs w:val="20"/>
+                              </w:rPr>
+                            </w:pPr>
+                            <w:proofErr w:type="spellStart"/>
+                            <w:r>
+                              <w:rPr>
+                                <w:rFonts w:ascii="Lucida Console" w:hAnsi="Lucida Console" w:cs="Sanskrit Text"/>
+                                <w:color w:val="FFFFFF" w:themeColor="background1"/>
+                                <w:sz w:val="20"/>
+                                <w:szCs w:val="20"/>
+                              </w:rPr>
+                              <w:t>heroku</w:t>
+                            </w:r>
+                            <w:proofErr w:type="spellEnd"/>
+                            <w:r>
+                              <w:rPr>
+                                <w:rFonts w:ascii="Lucida Console" w:hAnsi="Lucida Console" w:cs="Sanskrit Text"/>
+                                <w:color w:val="FFFFFF" w:themeColor="background1"/>
+                                <w:sz w:val="20"/>
+                                <w:szCs w:val="20"/>
+                              </w:rPr>
+                              <w:t xml:space="preserve"> </w:t>
+                            </w:r>
+                            <w:r>
+                              <w:rPr>
+                                <w:rFonts w:ascii="Lucida Console" w:hAnsi="Lucida Console" w:cs="Sanskrit Text"/>
+                                <w:color w:val="FFFFFF" w:themeColor="background1"/>
+                                <w:sz w:val="20"/>
+                                <w:szCs w:val="20"/>
+                              </w:rPr>
+                              <w:t>run python manage.py migrate</w:t>
+                            </w:r>
+                          </w:p>
+                          <w:p>
+                            <w:pPr>
+                              <w:rPr>
+                                <w:rFonts w:ascii="Lucida Console" w:hAnsi="Lucida Console" w:cs="Sanskrit Text"/>
+                                <w:sz w:val="20"/>
+                                <w:szCs w:val="20"/>
+                              </w:rPr>
+                            </w:pPr>
+                          </w:p>
+                          <w:p>
+                            <w:pPr>
+                              <w:rPr>
+                                <w:sz w:val="20"/>
+                                <w:szCs w:val="20"/>
+                              </w:rPr>
+                            </w:pPr>
+                          </w:p>
+                        </w:txbxContent>
+                      </wps:txbx>
+                      <wps:bodyPr rot="0" vert="horz" wrap="square" lIns="91440" tIns="45720" rIns="91440" bIns="45720" anchor="t" anchorCtr="0">
+                        <a:noAutofit/>
+                      </wps:bodyPr>
+                    </wps:wsp>
+                  </a:graphicData>
+                </a:graphic>
+                <wp14:sizeRelH relativeFrom="margin">
+                  <wp14:pctWidth>0</wp14:pctWidth>
+                </wp14:sizeRelH>
+                <wp14:sizeRelV relativeFrom="margin">
+                  <wp14:pctHeight>0</wp14:pctHeight>
+                </wp14:sizeRelV>
+              </wp:anchor>
+            </w:drawing>
+          </mc:Choice>
+          <mc:Fallback>
+            <w:pict>
+              <v:shape w14:anchorId="3723D9E4" id="Text Box 4" o:spid="_x0000_s1030" type="#_x0000_t202" style="position:absolute;margin-left:415.3pt;margin-top:25.8pt;width:466.5pt;height:25.5pt;z-index:251666432;visibility:visible;mso-wrap-style:square;mso-width-percent:0;mso-height-percent:0;mso-wrap-distance-left:9pt;mso-wrap-distance-top:3.6pt;mso-wrap-distance-right:9pt;mso-wrap-distance-bottom:3.6pt;mso-position-horizontal:right;mso-position-horizontal-relative:margin;mso-position-vertical:absolute;mso-position-vertical-relative:text;mso-width-percent:0;mso-height-percent:0;mso-width-relative:margin;mso-height-relative:margin;v-text-anchor:top" o:gfxdata="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" fillcolor="black [3213]">
+                <v:textbox>
+                  <w:txbxContent>
+                    <w:p>
+                      <w:pPr>
+                        <w:rPr>
+                          <w:rFonts w:ascii="Lucida Console" w:hAnsi="Lucida Console" w:cs="Sanskrit Text"/>
+                          <w:color w:val="FFFFFF" w:themeColor="background1"/>
+                          <w:sz w:val="20"/>
+                          <w:szCs w:val="20"/>
+                        </w:rPr>
+                      </w:pPr>
+                      <w:proofErr w:type="spellStart"/>
+                      <w:r>
+                        <w:rPr>
+                          <w:rFonts w:ascii="Lucida Console" w:hAnsi="Lucida Console" w:cs="Sanskrit Text"/>
+                          <w:color w:val="FFFFFF" w:themeColor="background1"/>
+                          <w:sz w:val="20"/>
+                          <w:szCs w:val="20"/>
+                        </w:rPr>
+                        <w:t>heroku</w:t>
+                      </w:r>
+                      <w:proofErr w:type="spellEnd"/>
+                      <w:r>
+                        <w:rPr>
+                          <w:rFonts w:ascii="Lucida Console" w:hAnsi="Lucida Console" w:cs="Sanskrit Text"/>
+                          <w:color w:val="FFFFFF" w:themeColor="background1"/>
+                          <w:sz w:val="20"/>
+                          <w:szCs w:val="20"/>
+                        </w:rPr>
+                        <w:t xml:space="preserve"> </w:t>
+                      </w:r>
+                      <w:r>
+                        <w:rPr>
+                          <w:rFonts w:ascii="Lucida Console" w:hAnsi="Lucida Console" w:cs="Sanskrit Text"/>
+                          <w:color w:val="FFFFFF" w:themeColor="background1"/>
+                          <w:sz w:val="20"/>
+                          <w:szCs w:val="20"/>
+                        </w:rPr>
+                        <w:t>run python manage.py migrate</w:t>
+                      </w:r>
+                    </w:p>
+                    <w:p>
+                      <w:pPr>
+                        <w:rPr>
+                          <w:rFonts w:ascii="Lucida Console" w:hAnsi="Lucida Console" w:cs="Sanskrit Text"/>
+                          <w:sz w:val="20"/>
+                          <w:szCs w:val="20"/>
+                        </w:rPr>
+                      </w:pPr>
+                    </w:p>
+                    <w:p>
+                      <w:pPr>
+                        <w:rPr>
+                          <w:sz w:val="20"/>
+                          <w:szCs w:val="20"/>
+                        </w:rPr>
+                      </w:pPr>
+                    </w:p>
+                  </w:txbxContent>
+                </v:textbox>
+                <w10:wrap type="square" anchorx="margin"/>
+              </v:shape>
+            </w:pict>
+          </mc:Fallback>
+        </mc:AlternateContent>
       </w:r>
     </w:p>
     <w:p/>
@@ -1646,6 +2148,75 @@
       <w:szCs w:val="32"/>
     </w:rPr>
   </w:style>
+  <w:style w:type="paragraph" w:styleId="Title">
+    <w:name w:val="Title"/>
+    <w:basedOn w:val="Normal"/>
+    <w:next w:val="Normal"/>
+    <w:link w:val="TitleChar"/>
+    <w:uiPriority w:val="10"/>
+    <w:qFormat/>
+    <w:rsid w:val="00B357C9"/>
+    <w:pPr>
+      <w:spacing w:after="0" w:line="240" w:lineRule="auto"/>
+      <w:contextualSpacing/>
+    </w:pPr>
+    <w:rPr>
+      <w:rFonts w:asciiTheme="majorHAnsi" w:eastAsiaTheme="majorEastAsia" w:hAnsiTheme="majorHAnsi" w:cstheme="majorBidi"/>
+      <w:spacing w:val="-10"/>
+      <w:kern w:val="28"/>
+      <w:sz w:val="56"/>
+      <w:szCs w:val="56"/>
+    </w:rPr>
+  </w:style>
+  <w:style w:type="character" w:customStyle="1" w:styleId="TitleChar">
+    <w:name w:val="Title Char"/>
+    <w:basedOn w:val="DefaultParagraphFont"/>
+    <w:link w:val="Title"/>
+    <w:uiPriority w:val="10"/>
+    <w:rsid w:val="00B357C9"/>
+    <w:rPr>
+      <w:rFonts w:asciiTheme="majorHAnsi" w:eastAsiaTheme="majorEastAsia" w:hAnsiTheme="majorHAnsi" w:cstheme="majorBidi"/>
+      <w:spacing w:val="-10"/>
+      <w:kern w:val="28"/>
+      <w:sz w:val="56"/>
+      <w:szCs w:val="56"/>
+    </w:rPr>
+  </w:style>
+  <w:style w:type="paragraph" w:styleId="TOCHeading">
+    <w:name w:val="TOC Heading"/>
+    <w:basedOn w:val="Heading1"/>
+    <w:next w:val="Normal"/>
+    <w:uiPriority w:val="39"/>
+    <w:unhideWhenUsed/>
+    <w:qFormat/>
+    <w:rsid w:val="00B357C9"/>
+    <w:pPr>
+      <w:outlineLvl w:val="9"/>
+    </w:pPr>
+  </w:style>
+  <w:style w:type="paragraph" w:styleId="TOC1">
+    <w:name w:val="toc 1"/>
+    <w:basedOn w:val="Normal"/>
+    <w:next w:val="Normal"/>
+    <w:autoRedefine/>
+    <w:uiPriority w:val="39"/>
+    <w:unhideWhenUsed/>
+    <w:rsid w:val="00B357C9"/>
+    <w:pPr>
+      <w:spacing w:after="100"/>
+    </w:pPr>
+  </w:style>
+  <w:style w:type="character" w:styleId="Hyperlink">
+    <w:name w:val="Hyperlink"/>
+    <w:basedOn w:val="DefaultParagraphFont"/>
+    <w:uiPriority w:val="99"/>
+    <w:unhideWhenUsed/>
+    <w:rsid w:val="00B357C9"/>
+    <w:rPr>
+      <w:color w:val="0563C1" w:themeColor="hyperlink"/>
+      <w:u w:val="single"/>
+    </w:rPr>
+  </w:style>
 </w:styles>
 </file>
 
@@ -1942,4 +2513,16 @@
     </a:ext>
   </a:extLst>
 </a:theme>
+</file>
+
+<file path=customXml/item1.xml><?xml version="1.0" encoding="utf-8"?>
+<b:Sources xmlns:b="http://schemas.openxmlformats.org/officeDocument/2006/bibliography" xmlns="http://schemas.openxmlformats.org/officeDocument/2006/bibliography" SelectedStyle="\APASixthEditionOfficeOnline.xsl" StyleName="APA" Version="6"/>
+</file>
+
+<file path=customXml/itemProps1.xml><?xml version="1.0" encoding="utf-8"?>
+<ds:datastoreItem xmlns:ds="http://schemas.openxmlformats.org/officeDocument/2006/customXml" ds:itemID="{FC754F28-DC4E-48A1-87D1-3CDD90E81315}">
+  <ds:schemaRefs>
+    <ds:schemaRef ds:uri="http://schemas.openxmlformats.org/officeDocument/2006/bibliography"/>
+  </ds:schemaRefs>
+</ds:datastoreItem>
 </file>
</xml_diff>